<commit_message>
feat(ui,core): Phase 9 Neuro-UI, Snap, Animation, Docs
- Neuro-UI-Verbesserungen: Attention Control (Track-Dimming), Type Indicators (Weichensymbole), Hover Affordances (visuelles Feedback) für bessere UX
- Snap-to-Connect-Service mit Multi-Port-Erkennung, Validierung und Caching (ISnapPreviewProvider) für performantes Gleis-Layout
- Erweiterung des Piko A-Katalogs (R9-Oval, Figure-8), neues State-Management für Weichen (SwitchPositionState)
- Animations- und Effekte-Infrastruktur (CompositionEffectsFactory, ThemeAnimationValidator) für barrierefreies, responsives UI
- Umfangreiche Unit-Tests (Phase9RenderingTests.cs) und neue Dokumentation (PHASE-9-COMPLETION-SUMMARY.md, PHASES-6-8-IMPLEMENTATION.md)
- AR7DocsDE.pdf: neue/erweiterte deutschsprachige Projektdokumentation
- Diverse Refactorings, Paket-Updates, Usability- und Rendering-Verbesserungen, Vorbereitungen für weitere Features (Help-Wiki, Skin-Persistenz, Dead Code Cleanup)
</commit_message>
<xml_diff>
--- a/stories/General.docx
+++ b/stories/General.docx
@@ -3,13 +3,23 @@
 <w:document xmlns:wpc="http://schemas.microsoft.com/office/word/2010/wordprocessingCanvas" xmlns:cx="http://schemas.microsoft.com/office/drawing/2014/chartex" xmlns:cx1="http://schemas.microsoft.com/office/drawing/2015/9/8/chartex" xmlns:cx2="http://schemas.microsoft.com/office/drawing/2015/10/21/chartex" xmlns:cx3="http://schemas.microsoft.com/office/drawing/2016/5/9/chartex" xmlns:cx4="http://schemas.microsoft.com/office/drawing/2016/5/10/chartex" xmlns:cx5="http://schemas.microsoft.com/office/drawing/2016/5/11/chartex" xmlns:cx6="http://schemas.microsoft.com/office/drawing/2016/5/12/chartex" xmlns:cx7="http://schemas.microsoft.com/office/drawing/2016/5/13/chartex" xmlns:cx8="http://schemas.microsoft.com/office/drawing/2016/5/14/chartex" xmlns:mc="http://schemas.openxmlformats.org/markup-compatibility/2006" xmlns:aink="http://schemas.microsoft.com/office/drawing/2016/ink" xmlns:am3d="http://schemas.microsoft.com/office/drawing/2017/model3d" xmlns:o="urn:schemas-microsoft-com:office:office" xmlns:oel="http://schemas.microsoft.com/office/2019/extlst" xmlns:r="http://schemas.openxmlformats.org/officeDocument/2006/relationships" xmlns:m="http://schemas.openxmlformats.org/officeDocument/2006/math" xmlns:v="urn:schemas-microsoft-com:vml" xmlns:wp14="http://schemas.microsoft.com/office/word/2010/wordprocessingDrawing" xmlns:wp="http://schemas.openxmlformats.org/drawingml/2006/wordprocessingDrawing" xmlns:w10="urn:schemas-microsoft-com:office:word" xmlns:w="http://schemas.openxmlformats.org/wordprocessingml/2006/main" xmlns:w14="http://schemas.microsoft.com/office/word/2010/wordml" xmlns:w15="http://schemas.microsoft.com/office/word/2012/wordml" xmlns:w16cex="http://schemas.microsoft.com/office/word/2018/wordml/cex" xmlns:w16cid="http://schemas.microsoft.com/office/word/2016/wordml/cid" xmlns:w16="http://schemas.microsoft.com/office/word/2018/wordml" xmlns:w16du="http://schemas.microsoft.com/office/word/2023/wordml/word16du" xmlns:w16sdtdh="http://schemas.microsoft.com/office/word/2020/wordml/sdtdatahash" xmlns:w16sdtfl="http://schemas.microsoft.com/office/word/2024/wordml/sdtformatlock" xmlns:w16se="http://schemas.microsoft.com/office/word/2015/wordml/symex" xmlns:wpg="http://schemas.microsoft.com/office/word/2010/wordprocessingGroup" xmlns:wpi="http://schemas.microsoft.com/office/word/2010/wordprocessingInk" xmlns:wne="http://schemas.microsoft.com/office/word/2006/wordml" xmlns:wps="http://schemas.microsoft.com/office/word/2010/wordprocessingShape" mc:Ignorable="w14 w15 w16se w16cid w16 w16cex w16sdtdh w16sdtfl w16du wp14">
   <w:body>
     <w:p>
-      <w:r>
+      <w:pPr>
+        <w:rPr>
+          <w:b/>
+          <w:bCs/>
+        </w:rPr>
+      </w:pPr>
+      <w:r>
+        <w:rPr>
+          <w:b/>
+          <w:bCs/>
+        </w:rPr>
         <w:t>General</w:t>
       </w:r>
     </w:p>
     <w:p>
       <w:r>
-        <w:t>Allgemeine Auffälligkeiten und Verbesserungen. Bitte erstelle zunächst einen ausführlichen Plan für das folgende und starte dann mit der Umsetzung.</w:t>
+        <w:t>Bitte erstelle zunächst einen ausführlichen Plan für das folgende und starte dann mit der Umsetzung.</w:t>
       </w:r>
     </w:p>
     <w:p>
@@ -20,37 +30,23 @@
           <w:numId w:val="1"/>
         </w:numPr>
       </w:pPr>
-      <w:proofErr w:type="spellStart"/>
-      <w:r>
-        <w:t>StatisticsPlugin</w:t>
-      </w:r>
-      <w:proofErr w:type="spellEnd"/>
-    </w:p>
-    <w:p>
-      <w:r>
-        <w:t xml:space="preserve">Titel: Statt </w:t>
-      </w:r>
-      <w:proofErr w:type="spellStart"/>
-      <w:r>
-        <w:t>MOBAflow</w:t>
-      </w:r>
-      <w:proofErr w:type="spellEnd"/>
-      <w:r>
-        <w:t xml:space="preserve"> </w:t>
-      </w:r>
-      <w:proofErr w:type="spellStart"/>
-      <w:r>
-        <w:t>Statistics</w:t>
-      </w:r>
-      <w:proofErr w:type="spellEnd"/>
-      <w:r>
-        <w:t xml:space="preserve"> bitte nur </w:t>
-      </w:r>
-      <w:proofErr w:type="spellStart"/>
-      <w:r>
-        <w:t>Statistics</w:t>
-      </w:r>
-      <w:proofErr w:type="spellEnd"/>
+      <w:r>
+        <w:t>Allgemein</w:t>
+      </w:r>
+    </w:p>
+    <w:p>
+      <w:r>
+        <w:t>Können alle Member mit 0 verweisen, abgesehen von views (bzw pages), gelöscht werden? Bitte überprüfe alle Member in allen Klassen in allen Projekten dieser Solution</w:t>
+      </w:r>
+      <w:r>
+        <w:t xml:space="preserve"> und lösche </w:t>
+      </w:r>
+      <w:r>
+        <w:t>sie,</w:t>
+      </w:r>
+      <w:r>
+        <w:t xml:space="preserve"> wenn möglich.</w:t>
+      </w:r>
     </w:p>
     <w:p>
       <w:pPr>
@@ -59,30 +55,17 @@
           <w:ilvl w:val="0"/>
           <w:numId w:val="1"/>
         </w:numPr>
-      </w:pPr>
-      <w:proofErr w:type="spellStart"/>
-      <w:r>
+        <w:rPr>
+          <w:b/>
+          <w:bCs/>
+        </w:rPr>
+      </w:pPr>
+      <w:r>
+        <w:rPr>
+          <w:b/>
+          <w:bCs/>
+        </w:rPr>
         <w:t>SettingsPage</w:t>
-      </w:r>
-      <w:proofErr w:type="spellEnd"/>
-    </w:p>
-    <w:p>
-      <w:r>
-        <w:t xml:space="preserve">2.1 </w:t>
-      </w:r>
-      <w:r>
-        <w:t>Appearance</w:t>
-      </w:r>
-    </w:p>
-    <w:p>
-      <w:r>
-        <w:t xml:space="preserve">Was war die Idee für Appearance? Der Bereich ist aktuell leer. Wenn du nicht mehr ermitteln kannst, was hier geplant war, entferne bitte den Bereich </w:t>
-      </w:r>
-      <w:r>
-        <w:t>Appearance</w:t>
-      </w:r>
-      <w:r>
-        <w:t>.</w:t>
       </w:r>
     </w:p>
     <w:p>
@@ -90,44 +73,35 @@
         <w:pStyle w:val="Listenabsatz"/>
         <w:numPr>
           <w:ilvl w:val="1"/>
-          <w:numId w:val="1"/>
+          <w:numId w:val="3"/>
         </w:numPr>
-      </w:pPr>
-      <w:r>
-        <w:t>City Library</w:t>
-      </w:r>
-    </w:p>
-    <w:p>
-      <w:pPr>
-        <w:rPr>
-          <w:lang w:val="en-GB"/>
-        </w:rPr>
-      </w:pPr>
-      <w:r>
-        <w:rPr>
-          <w:lang w:val="en-GB"/>
-        </w:rPr>
-        <w:t xml:space="preserve">Auto-reload when files changed bitte default checked </w:t>
-      </w:r>
-      <w:proofErr w:type="spellStart"/>
-      <w:r>
-        <w:rPr>
-          <w:lang w:val="en-GB"/>
-        </w:rPr>
-        <w:t>bzw</w:t>
-      </w:r>
-      <w:proofErr w:type="spellEnd"/>
-      <w:r>
-        <w:rPr>
-          <w:lang w:val="en-GB"/>
-        </w:rPr>
+        <w:rPr>
+          <w:b/>
+          <w:bCs/>
+          <w:lang w:val="en-GB"/>
+        </w:rPr>
+      </w:pPr>
+      <w:r>
+        <w:rPr>
+          <w:b/>
+          <w:bCs/>
+          <w:lang w:val="en-GB"/>
+        </w:rPr>
+        <w:t>Locomotive Library</w:t>
+      </w:r>
+    </w:p>
+    <w:p>
+      <w:r>
+        <w:t xml:space="preserve">Verwende bitte das </w:t>
+      </w:r>
+      <w:r>
+        <w:t>Library</w:t>
+      </w:r>
+      <w:r>
+        <w:t>-Symbol</w:t>
+      </w:r>
+      <w:r>
         <w:t>.</w:t>
-      </w:r>
-      <w:r>
-        <w:rPr>
-          <w:lang w:val="en-GB"/>
-        </w:rPr>
-        <w:t xml:space="preserve"> true.</w:t>
       </w:r>
     </w:p>
     <w:p>
@@ -135,116 +109,50 @@
         <w:pStyle w:val="Listenabsatz"/>
         <w:numPr>
           <w:ilvl w:val="1"/>
-          <w:numId w:val="1"/>
+          <w:numId w:val="3"/>
         </w:numPr>
         <w:rPr>
-          <w:lang w:val="en-GB"/>
-        </w:rPr>
-      </w:pPr>
-      <w:r>
-        <w:rPr>
-          <w:lang w:val="en-GB"/>
-        </w:rPr>
-        <w:t>Locomotive Library</w:t>
-      </w:r>
-    </w:p>
-    <w:p>
-      <w:r>
-        <w:t xml:space="preserve">Gibt es </w:t>
-      </w:r>
-      <w:r>
-        <w:t>ein</w:t>
-      </w:r>
-      <w:r>
-        <w:t xml:space="preserve"> besseres S</w:t>
-      </w:r>
-      <w:r>
-        <w:t>ymbol? Eine moderne Lok als Symbol? Bitte nicht die Dampflokomotive. Wenn es kein modernes Lok-Symbol gibt, verwende lieber ein Symbol für Library.</w:t>
-      </w:r>
-    </w:p>
-    <w:p>
-      <w:pPr>
-        <w:pStyle w:val="Listenabsatz"/>
-        <w:numPr>
-          <w:ilvl w:val="1"/>
-          <w:numId w:val="1"/>
-        </w:numPr>
-      </w:pPr>
-      <w:r>
-        <w:t xml:space="preserve">Speech </w:t>
-      </w:r>
-      <w:proofErr w:type="spellStart"/>
-      <w:r>
-        <w:t>Sythesis</w:t>
-      </w:r>
-      <w:proofErr w:type="spellEnd"/>
-      <w:r>
-        <w:t xml:space="preserve"> </w:t>
-      </w:r>
-    </w:p>
-    <w:p>
-      <w:r>
-        <w:t xml:space="preserve">Bitte für den Aufruf Setup Guide das in der WinUI App ebenfalls befindliche Wiki </w:t>
-      </w:r>
-      <w:proofErr w:type="spellStart"/>
-      <w:r>
-        <w:t>HelpPage</w:t>
-      </w:r>
-      <w:proofErr w:type="spellEnd"/>
-      <w:r>
-        <w:t xml:space="preserve"> verlinken bzw. aufrufen. Bitte prüfe, ob das Wiki aktuell ist inkl. der Beschreibung für das Setup von Azure Speech Service.</w:t>
-      </w:r>
-    </w:p>
-    <w:p>
-      <w:r>
-        <w:t xml:space="preserve">Der Aufruf Test Speech hat nicht funktioniert. </w:t>
-      </w:r>
-    </w:p>
-    <w:p>
-      <w:pPr>
-        <w:pStyle w:val="Listenabsatz"/>
-        <w:numPr>
-          <w:ilvl w:val="1"/>
-          <w:numId w:val="1"/>
-        </w:numPr>
-      </w:pPr>
-      <w:r>
-        <w:t xml:space="preserve">Feature </w:t>
-      </w:r>
-      <w:proofErr w:type="spellStart"/>
-      <w:r>
-        <w:t>Toggles</w:t>
-      </w:r>
-      <w:proofErr w:type="spellEnd"/>
-    </w:p>
-    <w:p>
-      <w:r>
-        <w:t xml:space="preserve">Basiert die Liste der Pages auf </w:t>
-      </w:r>
-      <w:r>
-        <w:t>Basis</w:t>
-      </w:r>
-      <w:r>
-        <w:t xml:space="preserve"> der </w:t>
-      </w:r>
-      <w:proofErr w:type="spellStart"/>
-      <w:r>
-        <w:t>NavigationRegistry</w:t>
-      </w:r>
-      <w:proofErr w:type="spellEnd"/>
-      <w:r>
-        <w:t xml:space="preserve">? </w:t>
-      </w:r>
-      <w:r>
-        <w:t xml:space="preserve">In der Konfiguration sollten standardmäßig für Debug und Release alle Pages </w:t>
-      </w:r>
-      <w:proofErr w:type="spellStart"/>
-      <w:r>
-        <w:t>checked</w:t>
-      </w:r>
-      <w:proofErr w:type="spellEnd"/>
-      <w:r>
-        <w:t xml:space="preserve"> sein. </w:t>
+          <w:b/>
+          <w:bCs/>
+        </w:rPr>
+      </w:pPr>
+      <w:r>
+        <w:rPr>
+          <w:b/>
+          <w:bCs/>
+        </w:rPr>
+        <w:t xml:space="preserve">Speech Sythesis </w:t>
+      </w:r>
+    </w:p>
+    <w:p>
+      <w:r>
+        <w:t xml:space="preserve">Bitte für den Aufruf Setup Guide </w:t>
+      </w:r>
+      <w:r>
+        <w:t xml:space="preserve">direkt die wiki page Azure Speech Setup auf der HelpPage </w:t>
+      </w:r>
+      <w:r>
+        <w:t>anzeige</w:t>
+      </w:r>
+      <w:r>
+        <w:t>n</w:t>
+      </w:r>
+      <w:r>
+        <w:t>.</w:t>
+      </w:r>
+    </w:p>
+    <w:p>
+      <w:r>
+        <w:t>Der Aufruf Test Speech funktioniert</w:t>
+      </w:r>
+      <w:r>
+        <w:t xml:space="preserve"> nicht</w:t>
+      </w:r>
+      <w:r>
+        <w:t xml:space="preserve">. </w:t>
+      </w:r>
+      <w:r>
+        <w:t>Ggf. fehlt eine Fehlermeldung, bezüglich des Azure Speech Key?</w:t>
       </w:r>
     </w:p>
     <w:p>
@@ -254,20 +162,51 @@
           <w:ilvl w:val="0"/>
           <w:numId w:val="1"/>
         </w:numPr>
-      </w:pPr>
-      <w:r>
-        <w:t>Sprache</w:t>
-      </w:r>
-    </w:p>
-    <w:p>
-      <w:r>
-        <w:t xml:space="preserve">Mir ist </w:t>
-      </w:r>
-      <w:r>
-        <w:t>aufgefallen,</w:t>
-      </w:r>
-      <w:r>
-        <w:t xml:space="preserve"> dass in einigen Labels oder Titeln die deutsche Sprache verwendet wird. Alle Ausdrücke auf allen Seiten sollten in Englisch sein.</w:t>
+        <w:rPr>
+          <w:b/>
+          <w:bCs/>
+          <w:lang w:val="en-GB"/>
+        </w:rPr>
+      </w:pPr>
+      <w:r>
+        <w:rPr>
+          <w:b/>
+          <w:bCs/>
+          <w:lang w:val="en-GB"/>
+        </w:rPr>
+        <w:t>Skin</w:t>
+      </w:r>
+    </w:p>
+    <w:p>
+      <w:r>
+        <w:rPr>
+          <w:lang w:val="en-GB"/>
+        </w:rPr>
+        <w:t xml:space="preserve">Last selected </w:t>
+      </w:r>
+      <w:r>
+        <w:rPr>
+          <w:lang w:val="en-GB"/>
+        </w:rPr>
+        <w:t>S</w:t>
+      </w:r>
+      <w:r>
+        <w:rPr>
+          <w:lang w:val="en-GB"/>
+        </w:rPr>
+        <w:t>kin was not saved.</w:t>
+      </w:r>
+      <w:r>
+        <w:rPr>
+          <w:lang w:val="en-GB"/>
+        </w:rPr>
+        <w:t xml:space="preserve"> </w:t>
+      </w:r>
+      <w:r>
+        <w:t xml:space="preserve">Prüfe bitte die Seiten Track </w:t>
+      </w:r>
+      <w:r>
+        <w:t>Control und SignalBox.</w:t>
       </w:r>
     </w:p>
     <w:p>
@@ -277,17 +216,322 @@
           <w:ilvl w:val="0"/>
           <w:numId w:val="1"/>
         </w:numPr>
-      </w:pPr>
-      <w:r>
-        <w:t>NavigationView</w:t>
-      </w:r>
-    </w:p>
-    <w:p>
-      <w:r>
-        <w:t>Kannst du bitte für die Preview Labels die Standardakzentfarben verwenden.</w:t>
-      </w:r>
-    </w:p>
-    <w:p/>
+        <w:rPr>
+          <w:b/>
+          <w:bCs/>
+          <w:lang w:val="en-GB"/>
+        </w:rPr>
+      </w:pPr>
+      <w:r>
+        <w:rPr>
+          <w:b/>
+          <w:bCs/>
+          <w:lang w:val="en-GB"/>
+        </w:rPr>
+        <w:t>Help</w:t>
+      </w:r>
+    </w:p>
+    <w:p>
+      <w:r>
+        <w:t>“More coming…” Platzhalter durch Inhalte ersetzen.</w:t>
+      </w:r>
+      <w:r>
+        <w:t xml:space="preserve"> Überarbeite und ergänze alle wiki </w:t>
+      </w:r>
+      <w:r>
+        <w:t>Seiten</w:t>
+      </w:r>
+      <w:r>
+        <w:t xml:space="preserve">. Und achte auf </w:t>
+      </w:r>
+      <w:r>
+        <w:t>Sonderzeichen</w:t>
+      </w:r>
+      <w:r>
+        <w:t>.</w:t>
+      </w:r>
+      <w:r>
+        <w:t xml:space="preserve"> In einigen md Dateien habe ich Sonderzeichen gesehen. Vermutlich stimmt die codepage nicht?</w:t>
+      </w:r>
+    </w:p>
+    <w:p>
+      <w:pPr>
+        <w:pStyle w:val="Listenabsatz"/>
+        <w:numPr>
+          <w:ilvl w:val="0"/>
+          <w:numId w:val="1"/>
+        </w:numPr>
+        <w:rPr>
+          <w:b/>
+          <w:bCs/>
+        </w:rPr>
+      </w:pPr>
+      <w:r>
+        <w:rPr>
+          <w:b/>
+          <w:bCs/>
+        </w:rPr>
+        <w:t>Info</w:t>
+      </w:r>
+    </w:p>
+    <w:p>
+      <w:r>
+        <w:t>Auf der InfoPage will ich auch die gesamte README.md lesen können.</w:t>
+      </w:r>
+    </w:p>
+    <w:p>
+      <w:pPr>
+        <w:pStyle w:val="Listenabsatz"/>
+        <w:numPr>
+          <w:ilvl w:val="0"/>
+          <w:numId w:val="1"/>
+        </w:numPr>
+        <w:rPr>
+          <w:b/>
+          <w:bCs/>
+        </w:rPr>
+      </w:pPr>
+      <w:r>
+        <w:rPr>
+          <w:b/>
+          <w:bCs/>
+        </w:rPr>
+        <w:t>Train Control Page</w:t>
+      </w:r>
+    </w:p>
+    <w:p>
+      <w:r>
+        <w:t>Tacho/Baureiheneingabe für Vmax soll auch die Geschwindigkeitswerte auf dem Halbbogen ändern. Anzeige Geschwindigkeit und Fahrstufen.</w:t>
+      </w:r>
+      <w:r>
+        <w:t xml:space="preserve"> Üblicherweise stehen 14 oder 28 oder 128 fahrstufen pro lok bzw decoder zur Auswahl. Die fahrstufen gehören zum Model </w:t>
+      </w:r>
+      <w:r>
+        <w:t>Locomotive</w:t>
+      </w:r>
+      <w:r>
+        <w:t xml:space="preserve">. Erstelle bitte für </w:t>
+      </w:r>
+      <w:r>
+        <w:t xml:space="preserve">die </w:t>
+      </w:r>
+      <w:r>
+        <w:t xml:space="preserve">3 Optionen bei den </w:t>
+      </w:r>
+      <w:r>
+        <w:t>F</w:t>
+      </w:r>
+      <w:r>
+        <w:t>ahrstufen ein enum.</w:t>
+      </w:r>
+    </w:p>
+    <w:p>
+      <w:r>
+        <w:t xml:space="preserve">Zusätzliche </w:t>
+      </w:r>
+      <w:r>
+        <w:t>Anzeige</w:t>
+      </w:r>
+      <w:r>
+        <w:t>:</w:t>
+      </w:r>
+      <w:r>
+        <w:t xml:space="preserve"> Letzte Haltestelle, Aktuelle Haltestelle, Nächste Haltestelle (Selected Journey / ähnlich Journey Map, nur als vertikale Liste)</w:t>
+      </w:r>
+      <w:r>
+        <w:t xml:space="preserve"> Bitte dasselbe Binding verwenden.</w:t>
+      </w:r>
+    </w:p>
+    <w:p>
+      <w:pPr>
+        <w:pStyle w:val="Listenabsatz"/>
+        <w:numPr>
+          <w:ilvl w:val="0"/>
+          <w:numId w:val="1"/>
+        </w:numPr>
+      </w:pPr>
+      <w:r>
+        <w:t>ReactApp</w:t>
+      </w:r>
+    </w:p>
+    <w:p>
+      <w:r>
+        <w:t xml:space="preserve">Die Anwendung startet nicht: </w:t>
+      </w:r>
+      <w:r>
+        <w:t>Die Website ist nicht erreichbar</w:t>
+      </w:r>
+    </w:p>
+    <w:p>
+      <w:pPr>
+        <w:rPr>
+          <w:lang w:val="en-GB"/>
+        </w:rPr>
+      </w:pPr>
+      <w:r>
+        <w:rPr>
+          <w:lang w:val="en-GB"/>
+        </w:rPr>
+        <w:lastRenderedPageBreak/>
+        <w:t xml:space="preserve"> Auf </w:t>
+      </w:r>
+      <w:hyperlink r:id="rId5" w:history="1">
+        <w:r>
+          <w:rPr>
+            <w:rStyle w:val="Hyperlink"/>
+            <w:lang w:val="en-GB"/>
+          </w:rPr>
+          <w:t>https://localhost:49913/</w:t>
+        </w:r>
+      </w:hyperlink>
+    </w:p>
+    <w:p>
+      <w:pPr>
+        <w:rPr>
+          <w:lang w:val="en-GB"/>
+        </w:rPr>
+      </w:pPr>
+      <w:r>
+        <w:rPr>
+          <w:lang w:val="en-GB"/>
+        </w:rPr>
+        <w:t xml:space="preserve">Bzw. </w:t>
+      </w:r>
+      <w:r>
+        <w:rPr>
+          <w:lang w:val="en-GB"/>
+        </w:rPr>
+        <w:t>System.InvalidOperationException: Unable to resolve service for type 'Swashbuckle.AspNetCore.Swagger.ISwaggerProvider' while attempting to Invoke middleware 'Swashbuckle.AspNetCore.Swagger.SwaggerMiddleware'.</w:t>
+      </w:r>
+    </w:p>
+    <w:p>
+      <w:pPr>
+        <w:rPr>
+          <w:lang w:val="en-GB"/>
+        </w:rPr>
+      </w:pPr>
+      <w:r>
+        <w:rPr>
+          <w:lang w:val="en-GB"/>
+        </w:rPr>
+        <w:t xml:space="preserve">   at lambda_method2(Closure, Object, HttpContext, IServiceProvider)</w:t>
+      </w:r>
+    </w:p>
+    <w:p>
+      <w:pPr>
+        <w:rPr>
+          <w:lang w:val="en-GB"/>
+        </w:rPr>
+      </w:pPr>
+      <w:r>
+        <w:rPr>
+          <w:lang w:val="en-GB"/>
+        </w:rPr>
+        <w:t xml:space="preserve">   at Microsoft.AspNetCore.Authorization.AuthorizationMiddleware.Invoke(HttpContext context)</w:t>
+      </w:r>
+    </w:p>
+    <w:p>
+      <w:pPr>
+        <w:rPr>
+          <w:lang w:val="en-GB"/>
+        </w:rPr>
+      </w:pPr>
+      <w:r>
+        <w:rPr>
+          <w:lang w:val="en-GB"/>
+        </w:rPr>
+        <w:t xml:space="preserve">   at Microsoft.AspNetCore.Authentication.AuthenticationMiddleware.Invoke(HttpContext context)</w:t>
+      </w:r>
+    </w:p>
+    <w:p>
+      <w:pPr>
+        <w:rPr>
+          <w:lang w:val="en-GB"/>
+        </w:rPr>
+      </w:pPr>
+      <w:r>
+        <w:rPr>
+          <w:lang w:val="en-GB"/>
+        </w:rPr>
+        <w:t xml:space="preserve">   at Microsoft.AspNetCore.Diagnostics.DeveloperExceptionPageMiddlewareImpl.Invoke(HttpContext context)</w:t>
+      </w:r>
+    </w:p>
+    <w:p>
+      <w:pPr>
+        <w:rPr>
+          <w:lang w:val="en-GB"/>
+        </w:rPr>
+      </w:pPr>
+    </w:p>
+    <w:p>
+      <w:pPr>
+        <w:rPr>
+          <w:lang w:val="en-GB"/>
+        </w:rPr>
+      </w:pPr>
+    </w:p>
+    <w:p>
+      <w:pPr>
+        <w:rPr>
+          <w:lang w:val="en-GB"/>
+        </w:rPr>
+      </w:pPr>
+      <w:r>
+        <w:rPr>
+          <w:lang w:val="en-GB"/>
+        </w:rPr>
+        <w:br w:type="page"/>
+      </w:r>
+    </w:p>
+    <w:p>
+      <w:pPr>
+        <w:pStyle w:val="Listenabsatz"/>
+        <w:numPr>
+          <w:ilvl w:val="0"/>
+          <w:numId w:val="1"/>
+        </w:numPr>
+        <w:rPr>
+          <w:b/>
+          <w:bCs/>
+        </w:rPr>
+      </w:pPr>
+      <w:r>
+        <w:rPr>
+          <w:b/>
+          <w:bCs/>
+        </w:rPr>
+        <w:lastRenderedPageBreak/>
+        <w:t>Mehrsprachigkeit</w:t>
+      </w:r>
+    </w:p>
+    <w:p>
+      <w:pPr>
+        <w:rPr>
+          <w:lang w:val="en-GB"/>
+        </w:rPr>
+      </w:pPr>
+      <w:hyperlink r:id="rId6" w:history="1">
+        <w:r>
+          <w:rPr>
+            <w:rStyle w:val="Hyperlink"/>
+            <w:lang w:val="en-GB"/>
+          </w:rPr>
+          <w:t>https://dev.azure.com/sourcen/dSPACE/_git/Multilingual</w:t>
+        </w:r>
+      </w:hyperlink>
+      <w:r>
+        <w:rPr>
+          <w:lang w:val="en-GB"/>
+        </w:rPr>
+        <w:t xml:space="preserve"> imp</w:t>
+      </w:r>
+      <w:r>
+        <w:rPr>
+          <w:lang w:val="en-GB"/>
+        </w:rPr>
+        <w:t>lementieren.</w:t>
+      </w:r>
+    </w:p>
     <w:p/>
     <w:sectPr>
       <w:pgSz w:w="11906" w:h="16838"/>
@@ -422,8 +666,240 @@
       </w:rPr>
     </w:lvl>
   </w:abstractNum>
+  <w:abstractNum w:abstractNumId="1" w15:restartNumberingAfterBreak="0">
+    <w:nsid w:val="61A71D1D"/>
+    <w:multiLevelType w:val="multilevel"/>
+    <w:tmpl w:val="4BAEC656"/>
+    <w:lvl w:ilvl="0">
+      <w:start w:val="1"/>
+      <w:numFmt w:val="decimal"/>
+      <w:lvlText w:val="%1."/>
+      <w:lvlJc w:val="left"/>
+      <w:pPr>
+        <w:ind w:left="405" w:hanging="405"/>
+      </w:pPr>
+      <w:rPr>
+        <w:rFonts w:hint="default"/>
+      </w:rPr>
+    </w:lvl>
+    <w:lvl w:ilvl="1">
+      <w:start w:val="1"/>
+      <w:numFmt w:val="decimal"/>
+      <w:lvlText w:val="%1.%2."/>
+      <w:lvlJc w:val="left"/>
+      <w:pPr>
+        <w:ind w:left="720" w:hanging="720"/>
+      </w:pPr>
+      <w:rPr>
+        <w:rFonts w:hint="default"/>
+      </w:rPr>
+    </w:lvl>
+    <w:lvl w:ilvl="2">
+      <w:start w:val="1"/>
+      <w:numFmt w:val="decimal"/>
+      <w:lvlText w:val="%1.%2.%3."/>
+      <w:lvlJc w:val="left"/>
+      <w:pPr>
+        <w:ind w:left="720" w:hanging="720"/>
+      </w:pPr>
+      <w:rPr>
+        <w:rFonts w:hint="default"/>
+      </w:rPr>
+    </w:lvl>
+    <w:lvl w:ilvl="3">
+      <w:start w:val="1"/>
+      <w:numFmt w:val="decimal"/>
+      <w:lvlText w:val="%1.%2.%3.%4."/>
+      <w:lvlJc w:val="left"/>
+      <w:pPr>
+        <w:ind w:left="1080" w:hanging="1080"/>
+      </w:pPr>
+      <w:rPr>
+        <w:rFonts w:hint="default"/>
+      </w:rPr>
+    </w:lvl>
+    <w:lvl w:ilvl="4">
+      <w:start w:val="1"/>
+      <w:numFmt w:val="decimal"/>
+      <w:lvlText w:val="%1.%2.%3.%4.%5."/>
+      <w:lvlJc w:val="left"/>
+      <w:pPr>
+        <w:ind w:left="1080" w:hanging="1080"/>
+      </w:pPr>
+      <w:rPr>
+        <w:rFonts w:hint="default"/>
+      </w:rPr>
+    </w:lvl>
+    <w:lvl w:ilvl="5">
+      <w:start w:val="1"/>
+      <w:numFmt w:val="decimal"/>
+      <w:lvlText w:val="%1.%2.%3.%4.%5.%6."/>
+      <w:lvlJc w:val="left"/>
+      <w:pPr>
+        <w:ind w:left="1440" w:hanging="1440"/>
+      </w:pPr>
+      <w:rPr>
+        <w:rFonts w:hint="default"/>
+      </w:rPr>
+    </w:lvl>
+    <w:lvl w:ilvl="6">
+      <w:start w:val="1"/>
+      <w:numFmt w:val="decimal"/>
+      <w:lvlText w:val="%1.%2.%3.%4.%5.%6.%7."/>
+      <w:lvlJc w:val="left"/>
+      <w:pPr>
+        <w:ind w:left="1440" w:hanging="1440"/>
+      </w:pPr>
+      <w:rPr>
+        <w:rFonts w:hint="default"/>
+      </w:rPr>
+    </w:lvl>
+    <w:lvl w:ilvl="7">
+      <w:start w:val="1"/>
+      <w:numFmt w:val="decimal"/>
+      <w:lvlText w:val="%1.%2.%3.%4.%5.%6.%7.%8."/>
+      <w:lvlJc w:val="left"/>
+      <w:pPr>
+        <w:ind w:left="1800" w:hanging="1800"/>
+      </w:pPr>
+      <w:rPr>
+        <w:rFonts w:hint="default"/>
+      </w:rPr>
+    </w:lvl>
+    <w:lvl w:ilvl="8">
+      <w:start w:val="1"/>
+      <w:numFmt w:val="decimal"/>
+      <w:lvlText w:val="%1.%2.%3.%4.%5.%6.%7.%8.%9."/>
+      <w:lvlJc w:val="left"/>
+      <w:pPr>
+        <w:ind w:left="2160" w:hanging="2160"/>
+      </w:pPr>
+      <w:rPr>
+        <w:rFonts w:hint="default"/>
+      </w:rPr>
+    </w:lvl>
+  </w:abstractNum>
+  <w:abstractNum w:abstractNumId="2" w15:restartNumberingAfterBreak="0">
+    <w:nsid w:val="72BF5568"/>
+    <w:multiLevelType w:val="multilevel"/>
+    <w:tmpl w:val="60F03FBA"/>
+    <w:lvl w:ilvl="0">
+      <w:start w:val="2"/>
+      <w:numFmt w:val="decimal"/>
+      <w:lvlText w:val="%1"/>
+      <w:lvlJc w:val="left"/>
+      <w:pPr>
+        <w:ind w:left="360" w:hanging="360"/>
+      </w:pPr>
+      <w:rPr>
+        <w:rFonts w:hint="default"/>
+      </w:rPr>
+    </w:lvl>
+    <w:lvl w:ilvl="1">
+      <w:start w:val="1"/>
+      <w:numFmt w:val="decimal"/>
+      <w:lvlText w:val="%1.%2"/>
+      <w:lvlJc w:val="left"/>
+      <w:pPr>
+        <w:ind w:left="360" w:hanging="360"/>
+      </w:pPr>
+      <w:rPr>
+        <w:rFonts w:hint="default"/>
+      </w:rPr>
+    </w:lvl>
+    <w:lvl w:ilvl="2">
+      <w:start w:val="1"/>
+      <w:numFmt w:val="decimal"/>
+      <w:lvlText w:val="%1.%2.%3"/>
+      <w:lvlJc w:val="left"/>
+      <w:pPr>
+        <w:ind w:left="720" w:hanging="720"/>
+      </w:pPr>
+      <w:rPr>
+        <w:rFonts w:hint="default"/>
+      </w:rPr>
+    </w:lvl>
+    <w:lvl w:ilvl="3">
+      <w:start w:val="1"/>
+      <w:numFmt w:val="decimal"/>
+      <w:lvlText w:val="%1.%2.%3.%4"/>
+      <w:lvlJc w:val="left"/>
+      <w:pPr>
+        <w:ind w:left="1080" w:hanging="1080"/>
+      </w:pPr>
+      <w:rPr>
+        <w:rFonts w:hint="default"/>
+      </w:rPr>
+    </w:lvl>
+    <w:lvl w:ilvl="4">
+      <w:start w:val="1"/>
+      <w:numFmt w:val="decimal"/>
+      <w:lvlText w:val="%1.%2.%3.%4.%5"/>
+      <w:lvlJc w:val="left"/>
+      <w:pPr>
+        <w:ind w:left="1080" w:hanging="1080"/>
+      </w:pPr>
+      <w:rPr>
+        <w:rFonts w:hint="default"/>
+      </w:rPr>
+    </w:lvl>
+    <w:lvl w:ilvl="5">
+      <w:start w:val="1"/>
+      <w:numFmt w:val="decimal"/>
+      <w:lvlText w:val="%1.%2.%3.%4.%5.%6"/>
+      <w:lvlJc w:val="left"/>
+      <w:pPr>
+        <w:ind w:left="1440" w:hanging="1440"/>
+      </w:pPr>
+      <w:rPr>
+        <w:rFonts w:hint="default"/>
+      </w:rPr>
+    </w:lvl>
+    <w:lvl w:ilvl="6">
+      <w:start w:val="1"/>
+      <w:numFmt w:val="decimal"/>
+      <w:lvlText w:val="%1.%2.%3.%4.%5.%6.%7"/>
+      <w:lvlJc w:val="left"/>
+      <w:pPr>
+        <w:ind w:left="1440" w:hanging="1440"/>
+      </w:pPr>
+      <w:rPr>
+        <w:rFonts w:hint="default"/>
+      </w:rPr>
+    </w:lvl>
+    <w:lvl w:ilvl="7">
+      <w:start w:val="1"/>
+      <w:numFmt w:val="decimal"/>
+      <w:lvlText w:val="%1.%2.%3.%4.%5.%6.%7.%8"/>
+      <w:lvlJc w:val="left"/>
+      <w:pPr>
+        <w:ind w:left="1800" w:hanging="1800"/>
+      </w:pPr>
+      <w:rPr>
+        <w:rFonts w:hint="default"/>
+      </w:rPr>
+    </w:lvl>
+    <w:lvl w:ilvl="8">
+      <w:start w:val="1"/>
+      <w:numFmt w:val="decimal"/>
+      <w:lvlText w:val="%1.%2.%3.%4.%5.%6.%7.%8.%9"/>
+      <w:lvlJc w:val="left"/>
+      <w:pPr>
+        <w:ind w:left="1800" w:hanging="1800"/>
+      </w:pPr>
+      <w:rPr>
+        <w:rFonts w:hint="default"/>
+      </w:rPr>
+    </w:lvl>
+  </w:abstractNum>
   <w:num w:numId="1" w16cid:durableId="1714815154">
     <w:abstractNumId w:val="0"/>
+  </w:num>
+  <w:num w:numId="2" w16cid:durableId="258368691">
+    <w:abstractNumId w:val="2"/>
+  </w:num>
+  <w:num w:numId="3" w16cid:durableId="1014720796">
+    <w:abstractNumId w:val="1"/>
   </w:num>
 </w:numbering>
 </file>
@@ -1031,7 +1507,6 @@
   <w:style w:type="character" w:default="1" w:styleId="Absatz-Standardschriftart">
     <w:name w:val="Default Paragraph Font"/>
     <w:uiPriority w:val="1"/>
-    <w:semiHidden/>
     <w:unhideWhenUsed/>
   </w:style>
   <w:style w:type="table" w:default="1" w:styleId="NormaleTabelle">
@@ -1343,6 +1818,59 @@
       <w:smallCaps/>
       <w:color w:val="0F4761" w:themeColor="accent1" w:themeShade="BF"/>
       <w:spacing w:val="5"/>
+    </w:rPr>
+  </w:style>
+  <w:style w:type="character" w:styleId="Hyperlink">
+    <w:name w:val="Hyperlink"/>
+    <w:basedOn w:val="Absatz-Standardschriftart"/>
+    <w:uiPriority w:val="99"/>
+    <w:unhideWhenUsed/>
+    <w:rsid w:val="001162F0"/>
+    <w:rPr>
+      <w:color w:val="467886" w:themeColor="hyperlink"/>
+      <w:u w:val="single"/>
+    </w:rPr>
+  </w:style>
+  <w:style w:type="character" w:styleId="NichtaufgelsteErwhnung">
+    <w:name w:val="Unresolved Mention"/>
+    <w:basedOn w:val="Absatz-Standardschriftart"/>
+    <w:uiPriority w:val="99"/>
+    <w:semiHidden/>
+    <w:unhideWhenUsed/>
+    <w:rsid w:val="001162F0"/>
+    <w:rPr>
+      <w:color w:val="605E5C"/>
+      <w:shd w:val="clear" w:color="auto" w:fill="E1DFDD"/>
+    </w:rPr>
+  </w:style>
+  <w:style w:type="paragraph" w:styleId="HTMLVorformatiert">
+    <w:name w:val="HTML Preformatted"/>
+    <w:basedOn w:val="Standard"/>
+    <w:link w:val="HTMLVorformatiertZchn"/>
+    <w:uiPriority w:val="99"/>
+    <w:semiHidden/>
+    <w:unhideWhenUsed/>
+    <w:rsid w:val="00D9790A"/>
+    <w:pPr>
+      <w:spacing w:after="0" w:line="240" w:lineRule="auto"/>
+    </w:pPr>
+    <w:rPr>
+      <w:rFonts w:ascii="Consolas" w:hAnsi="Consolas"/>
+      <w:sz w:val="20"/>
+      <w:szCs w:val="20"/>
+    </w:rPr>
+  </w:style>
+  <w:style w:type="character" w:customStyle="1" w:styleId="HTMLVorformatiertZchn">
+    <w:name w:val="HTML Vorformatiert Zchn"/>
+    <w:basedOn w:val="Absatz-Standardschriftart"/>
+    <w:link w:val="HTMLVorformatiert"/>
+    <w:uiPriority w:val="99"/>
+    <w:semiHidden/>
+    <w:rsid w:val="00D9790A"/>
+    <w:rPr>
+      <w:rFonts w:ascii="Consolas" w:hAnsi="Consolas"/>
+      <w:sz w:val="20"/>
+      <w:szCs w:val="20"/>
     </w:rPr>
   </w:style>
 </w:styles>

</xml_diff>